<commit_message>
updates to the report and slides
</commit_message>
<xml_diff>
--- a/Does GDP Impact Health Information Technology Investment.docx
+++ b/Does GDP Impact Health Information Technology Investment.docx
@@ -1,10 +1,11 @@
 
 <file path=word/document.xml><?xml version="1.0" encoding="utf-8"?>
-<w:document xmlns:wpc="http://schemas.microsoft.com/office/word/2010/wordprocessingCanvas" xmlns:cx="http://schemas.microsoft.com/office/drawing/2014/chartex" xmlns:cx1="http://schemas.microsoft.com/office/drawing/2015/9/8/chartex" xmlns:cx2="http://schemas.microsoft.com/office/drawing/2015/10/21/chartex" xmlns:cx3="http://schemas.microsoft.com/office/drawing/2016/5/9/chartex" xmlns:cx4="http://schemas.microsoft.com/office/drawing/2016/5/10/chartex" xmlns:cx5="http://schemas.microsoft.com/office/drawing/2016/5/11/chartex" xmlns:cx6="http://schemas.microsoft.com/office/drawing/2016/5/12/chartex" xmlns:cx7="http://schemas.microsoft.com/office/drawing/2016/5/13/chartex" xmlns:cx8="http://schemas.microsoft.com/office/drawing/2016/5/14/chartex" xmlns:mc="http://schemas.openxmlformats.org/markup-compatibility/2006" xmlns:aink="http://schemas.microsoft.com/office/drawing/2016/ink" xmlns:am3d="http://schemas.microsoft.com/office/drawing/2017/model3d" xmlns:o="urn:schemas-microsoft-com:office:office" xmlns:oel="http://schemas.microsoft.com/office/2019/extlst" xmlns:r="http://schemas.openxmlformats.org/officeDocument/2006/relationships" xmlns:m="http://schemas.openxmlformats.org/officeDocument/2006/math" xmlns:v="urn:schemas-microsoft-com:vml" xmlns:wp14="http://schemas.microsoft.com/office/word/2010/wordprocessingDrawing" xmlns:wp="http://schemas.openxmlformats.org/drawingml/2006/wordprocessingDrawing" xmlns:w10="urn:schemas-microsoft-com:office:word" xmlns:w="http://schemas.openxmlformats.org/wordprocessingml/2006/main" xmlns:w14="http://schemas.microsoft.com/office/word/2010/wordml" xmlns:w15="http://schemas.microsoft.com/office/word/2012/wordml" xmlns:w16cex="http://schemas.microsoft.com/office/word/2018/wordml/cex" xmlns:w16cid="http://schemas.microsoft.com/office/word/2016/wordml/cid" xmlns:w16="http://schemas.microsoft.com/office/word/2018/wordml" xmlns:w16sdtdh="http://schemas.microsoft.com/office/word/2020/wordml/sdtdatahash" xmlns:w16se="http://schemas.microsoft.com/office/word/2015/wordml/symex" xmlns:wpg="http://schemas.microsoft.com/office/word/2010/wordprocessingGroup" xmlns:wpi="http://schemas.microsoft.com/office/word/2010/wordprocessingInk" xmlns:wne="http://schemas.microsoft.com/office/word/2006/wordml" xmlns:wps="http://schemas.microsoft.com/office/word/2010/wordprocessingShape" mc:Ignorable="w14 w15 w16se w16cid w16 w16cex w16sdtdh wp14">
+<w:document xmlns:o="urn:schemas-microsoft-com:office:office" xmlns:r="http://schemas.openxmlformats.org/officeDocument/2006/relationships" xmlns:v="urn:schemas-microsoft-com:vml" xmlns:w="http://schemas.openxmlformats.org/wordprocessingml/2006/main" xmlns:w10="urn:schemas-microsoft-com:office:word" xmlns:wp="http://schemas.openxmlformats.org/drawingml/2006/wordprocessingDrawing" xmlns:wps="http://schemas.microsoft.com/office/word/2010/wordprocessingShape" xmlns:wpg="http://schemas.microsoft.com/office/word/2010/wordprocessingGroup" xmlns:mc="http://schemas.openxmlformats.org/markup-compatibility/2006" xmlns:wp14="http://schemas.microsoft.com/office/word/2010/wordprocessingDrawing" xmlns:w14="http://schemas.microsoft.com/office/word/2010/wordml" xmlns:w15="http://schemas.microsoft.com/office/word/2012/wordml" mc:Ignorable="w14 wp14 w15">
   <w:body>
     <w:p>
       <w:pPr>
         <w:pStyle w:val="Heading1"/>
+        <w:spacing w:before="240" w:after="0"/>
         <w:rPr>
           <w:lang w:val="en-US"/>
         </w:rPr>
@@ -18,57 +19,16 @@
     </w:p>
     <w:p>
       <w:pPr>
-        <w:rPr>
-          <w:lang w:val="en-US"/>
-        </w:rPr>
-      </w:pPr>
-      <w:r>
-        <w:rPr>
-          <w:lang w:val="en-US"/>
-        </w:rPr>
-        <w:t>The digital revolution is rapidly changing many industries</w:t>
-      </w:r>
-      <w:r>
-        <w:rPr>
-          <w:lang w:val="en-US"/>
-        </w:rPr>
-        <w:t>. In many cases,</w:t>
-      </w:r>
-      <w:r>
-        <w:rPr>
-          <w:lang w:val="en-US"/>
-        </w:rPr>
-        <w:t xml:space="preserve"> it is associated with significant increases in </w:t>
-      </w:r>
-      <w:r>
-        <w:rPr>
-          <w:lang w:val="en-US"/>
-        </w:rPr>
-        <w:t xml:space="preserve">productivity and </w:t>
-      </w:r>
-      <w:r>
-        <w:rPr>
-          <w:lang w:val="en-US"/>
-        </w:rPr>
-        <w:t>benefits.</w:t>
-      </w:r>
-      <w:r>
-        <w:rPr>
-          <w:lang w:val="en-US"/>
-        </w:rPr>
-        <w:t xml:space="preserve"> </w:t>
-      </w:r>
-      <w:r>
-        <w:rPr>
-          <w:lang w:val="en-US"/>
-        </w:rPr>
-        <w:t>Many industries have</w:t>
-      </w:r>
-      <w:r>
-        <w:rPr>
-          <w:lang w:val="en-US"/>
-        </w:rPr>
-        <w:t xml:space="preserve"> embraced the revolution, among them the healthcare industry. In the United States, the </w:t>
+        <w:pStyle w:val="Normal"/>
+        <w:rPr>
+          <w:lang w:val="en-US"/>
+        </w:rPr>
+      </w:pPr>
+      <w:r>
+        <w:rPr>
+          <w:lang w:val="en-US"/>
+        </w:rPr>
+        <w:t xml:space="preserve">The digital revolution is rapidly changing many industries. In many cases, it is associated with significant increases in productivity and benefits. Many industries have embraced the revolution, among them the healthcare industry. In the United States, the </w:t>
       </w:r>
       <w:r>
         <w:rPr>
@@ -76,7 +36,13 @@
           <w:iCs/>
           <w:lang w:val="en-US"/>
         </w:rPr>
-        <w:t>Health Information Technology for Economic and Clinical Health Act</w:t>
+        <w:t xml:space="preserve">Health Information Technology for Economic and Clinical Health Act (HITECH) </w:t>
+      </w:r>
+      <w:r>
+        <w:rPr>
+          <w:lang w:val="en-US"/>
+        </w:rPr>
+        <w:t xml:space="preserve">established the societal vision for the American healthcare industry. The </w:t>
       </w:r>
       <w:r>
         <w:rPr>
@@ -84,7 +50,13 @@
           <w:iCs/>
           <w:lang w:val="en-US"/>
         </w:rPr>
-        <w:t xml:space="preserve"> (HITECH)</w:t>
+        <w:t xml:space="preserve">Health Insurance Portability and Accountability Act (HIPPA) </w:t>
+      </w:r>
+      <w:r>
+        <w:rPr>
+          <w:lang w:val="en-US"/>
+        </w:rPr>
+        <w:t xml:space="preserve">is also among the most stringent rules surrounding technology standards and information security. Additionally, the </w:t>
       </w:r>
       <w:r>
         <w:rPr>
@@ -92,208 +64,58 @@
           <w:iCs/>
           <w:lang w:val="en-US"/>
         </w:rPr>
-        <w:t xml:space="preserve"> </w:t>
-      </w:r>
-      <w:r>
-        <w:rPr>
-          <w:lang w:val="en-US"/>
-        </w:rPr>
-        <w:t xml:space="preserve">established the </w:t>
-      </w:r>
-      <w:r>
-        <w:rPr>
-          <w:lang w:val="en-US"/>
-        </w:rPr>
-        <w:t xml:space="preserve">societal vision </w:t>
-      </w:r>
-      <w:r>
-        <w:rPr>
-          <w:lang w:val="en-US"/>
-        </w:rPr>
-        <w:t xml:space="preserve">for the </w:t>
-      </w:r>
-      <w:r>
-        <w:rPr>
-          <w:lang w:val="en-US"/>
-        </w:rPr>
-        <w:t xml:space="preserve">American </w:t>
-      </w:r>
-      <w:r>
-        <w:rPr>
-          <w:lang w:val="en-US"/>
-        </w:rPr>
-        <w:t>healthcare industry.</w:t>
-      </w:r>
-      <w:r>
-        <w:rPr>
-          <w:lang w:val="en-US"/>
-        </w:rPr>
-        <w:t xml:space="preserve"> </w:t>
-      </w:r>
-      <w:r>
-        <w:rPr>
-          <w:lang w:val="en-US"/>
-        </w:rPr>
-        <w:t xml:space="preserve">The </w:t>
-      </w:r>
-      <w:r>
-        <w:rPr>
-          <w:i/>
-          <w:iCs/>
-          <w:lang w:val="en-US"/>
-        </w:rPr>
-        <w:t xml:space="preserve">Health Insurance Portability </w:t>
-      </w:r>
-      <w:r>
-        <w:rPr>
-          <w:i/>
-          <w:iCs/>
-          <w:lang w:val="en-US"/>
-        </w:rPr>
-        <w:t xml:space="preserve">and Accountability Act (HIPPA) </w:t>
-      </w:r>
-      <w:r>
-        <w:rPr>
-          <w:lang w:val="en-US"/>
-        </w:rPr>
-        <w:t xml:space="preserve">is also among the most stringent rules surrounding technology standards and information security. </w:t>
-      </w:r>
-      <w:r>
-        <w:rPr>
-          <w:lang w:val="en-US"/>
-        </w:rPr>
-        <w:t xml:space="preserve">Additionally, the </w:t>
-      </w:r>
-      <w:r>
-        <w:rPr>
-          <w:i/>
-          <w:iCs/>
-          <w:lang w:val="en-US"/>
-        </w:rPr>
-        <w:t xml:space="preserve">Centers for </w:t>
-      </w:r>
-      <w:r>
-        <w:rPr>
-          <w:i/>
-          <w:iCs/>
-          <w:lang w:val="en-US"/>
-        </w:rPr>
-        <w:t xml:space="preserve">Medicare and </w:t>
-      </w:r>
-      <w:r>
-        <w:rPr>
-          <w:i/>
-          <w:iCs/>
-          <w:lang w:val="en-US"/>
-        </w:rPr>
-        <w:t>Medicaid</w:t>
-      </w:r>
-      <w:r>
-        <w:rPr>
-          <w:i/>
-          <w:iCs/>
-          <w:lang w:val="en-US"/>
-        </w:rPr>
-        <w:t xml:space="preserve"> </w:t>
-      </w:r>
-      <w:r>
-        <w:rPr>
-          <w:i/>
-          <w:iCs/>
-          <w:lang w:val="en-US"/>
-        </w:rPr>
-        <w:t xml:space="preserve">Services (CMS) </w:t>
-      </w:r>
-      <w:r>
-        <w:rPr>
-          <w:lang w:val="en-US"/>
-        </w:rPr>
-        <w:t>provides payments to hospitals and other healthcare providers for demonstrating the eff</w:t>
-      </w:r>
-      <w:r>
-        <w:rPr>
-          <w:lang w:val="en-US"/>
-        </w:rPr>
-        <w:t xml:space="preserve">icient use of </w:t>
-      </w:r>
-      <w:r>
-        <w:rPr>
-          <w:lang w:val="en-US"/>
-        </w:rPr>
-        <w:t>Electronic Health Record (EHR) systems.</w:t>
-      </w:r>
-    </w:p>
-    <w:p>
-      <w:pPr>
-        <w:rPr>
-          <w:lang w:val="en-US"/>
-        </w:rPr>
-      </w:pPr>
-    </w:p>
-    <w:p>
-      <w:pPr>
-        <w:rPr>
-          <w:lang w:val="en-US"/>
-        </w:rPr>
-      </w:pPr>
-      <w:r>
-        <w:rPr>
-          <w:lang w:val="en-US"/>
-        </w:rPr>
-        <w:t xml:space="preserve">However, despite the benefits, information technology does not come cheap. </w:t>
-      </w:r>
-      <w:r>
-        <w:rPr>
-          <w:lang w:val="en-US"/>
-        </w:rPr>
-        <w:t xml:space="preserve">Like all infrastructure investments, </w:t>
-      </w:r>
-      <w:r>
-        <w:rPr>
-          <w:lang w:val="en-US"/>
-        </w:rPr>
-        <w:t xml:space="preserve">information technology infrastructure comes with a large capital cost for </w:t>
-      </w:r>
-      <w:r>
-        <w:rPr>
-          <w:lang w:val="en-US"/>
-        </w:rPr>
-        <w:t xml:space="preserve">setup. Furthermore, adopting information technology may come with a </w:t>
-      </w:r>
-      <w:r>
-        <w:rPr>
-          <w:lang w:val="en-US"/>
-        </w:rPr>
-        <w:t xml:space="preserve">high operating cost </w:t>
-      </w:r>
-      <w:r>
-        <w:rPr>
-          <w:lang w:val="en-US"/>
-        </w:rPr>
-        <w:t xml:space="preserve">price tag as well. </w:t>
-      </w:r>
-      <w:r>
-        <w:rPr>
-          <w:lang w:val="en-US"/>
-        </w:rPr>
-        <w:t>Organizations may need to increase the</w:t>
-      </w:r>
-      <w:r>
-        <w:rPr>
-          <w:lang w:val="en-US"/>
-        </w:rPr>
-        <w:t xml:space="preserve"> number of employees to maintain the additional infrastructure overhead. Additionally, </w:t>
-      </w:r>
-    </w:p>
-    <w:p>
-      <w:pPr>
-        <w:rPr>
-          <w:lang w:val="en-US"/>
-        </w:rPr>
-      </w:pPr>
-    </w:p>
-    <w:p>
-      <w:pPr>
+        <w:t xml:space="preserve">Centers for Medicare and Medicaid Services (CMS) </w:t>
+      </w:r>
+      <w:r>
+        <w:rPr>
+          <w:lang w:val="en-US"/>
+        </w:rPr>
+        <w:t>provides payments to hospitals and other healthcare providers for demonstrating the efficient use of Electronic Health Record (EHR) systems.</w:t>
+      </w:r>
+    </w:p>
+    <w:p>
+      <w:pPr>
+        <w:pStyle w:val="Normal"/>
+        <w:rPr>
+          <w:lang w:val="en-US"/>
+        </w:rPr>
+      </w:pPr>
+      <w:r>
+        <w:rPr>
+          <w:lang w:val="en-US"/>
+        </w:rPr>
+      </w:r>
+    </w:p>
+    <w:p>
+      <w:pPr>
+        <w:pStyle w:val="Normal"/>
+        <w:rPr>
+          <w:lang w:val="en-US"/>
+        </w:rPr>
+      </w:pPr>
+      <w:r>
+        <w:rPr>
+          <w:lang w:val="en-US"/>
+        </w:rPr>
+        <w:t xml:space="preserve">However, despite the benefits, information technology does not come cheap. Like all infrastructure investments, information technology infrastructure comes with a large capital cost for setup. Furthermore, adopting information technology may come with a high operating cost price tag as well. Organizations may need to increase the number of employees to maintain the additional infrastructure overhead. Additionally, </w:t>
+      </w:r>
+    </w:p>
+    <w:p>
+      <w:pPr>
+        <w:pStyle w:val="Normal"/>
+        <w:rPr>
+          <w:lang w:val="en-US"/>
+        </w:rPr>
+      </w:pPr>
+      <w:r>
+        <w:rPr>
+          <w:lang w:val="en-US"/>
+        </w:rPr>
+      </w:r>
+    </w:p>
+    <w:p>
+      <w:pPr>
+        <w:pStyle w:val="Normal"/>
         <w:rPr>
           <w:lang w:val="en-US"/>
         </w:rPr>
@@ -316,16 +138,21 @@
         <w:rPr>
           <w:lang w:val="en-US"/>
         </w:rPr>
-        <w:lastRenderedPageBreak/>
         <w:t>Literature Review</w:t>
       </w:r>
     </w:p>
     <w:p>
       <w:pPr>
-        <w:rPr>
-          <w:lang w:val="en-US"/>
-        </w:rPr>
-      </w:pPr>
+        <w:pStyle w:val="Normal"/>
+        <w:rPr>
+          <w:lang w:val="en-US"/>
+        </w:rPr>
+      </w:pPr>
+      <w:r>
+        <w:rPr>
+          <w:lang w:val="en-US"/>
+        </w:rPr>
+      </w:r>
     </w:p>
     <w:p>
       <w:pPr>
@@ -338,13 +165,7 @@
         <w:rPr>
           <w:lang w:val="en-US"/>
         </w:rPr>
-        <w:t>Methodology</w:t>
-      </w:r>
-      <w:r>
-        <w:rPr>
-          <w:lang w:val="en-US"/>
-        </w:rPr>
-        <w:t xml:space="preserve"> </w:t>
+        <w:t xml:space="preserve">Methodology </w:t>
       </w:r>
     </w:p>
     <w:p>
@@ -390,21 +211,24 @@
       </w:r>
     </w:p>
     <w:sectPr>
+      <w:type w:val="nextPage"/>
       <w:pgSz w:w="12240" w:h="15840"/>
-      <w:pgMar w:top="1440" w:right="1440" w:bottom="1440" w:left="1440" w:header="708" w:footer="708" w:gutter="0"/>
-      <w:cols w:space="708"/>
-      <w:docGrid w:linePitch="360"/>
+      <w:pgMar w:left="1440" w:right="1440" w:gutter="0" w:header="0" w:top="1440" w:footer="0" w:bottom="1440"/>
+      <w:pgNumType w:fmt="decimal"/>
+      <w:formProt w:val="false"/>
+      <w:textDirection w:val="lrTb"/>
+      <w:docGrid w:type="default" w:linePitch="360" w:charSpace="0"/>
     </w:sectPr>
   </w:body>
 </w:document>
 </file>
 
 <file path=word/styles.xml><?xml version="1.0" encoding="utf-8"?>
-<w:styles xmlns:mc="http://schemas.openxmlformats.org/markup-compatibility/2006" xmlns:r="http://schemas.openxmlformats.org/officeDocument/2006/relationships" xmlns:w="http://schemas.openxmlformats.org/wordprocessingml/2006/main" xmlns:w14="http://schemas.microsoft.com/office/word/2010/wordml" xmlns:w15="http://schemas.microsoft.com/office/word/2012/wordml" xmlns:w16cex="http://schemas.microsoft.com/office/word/2018/wordml/cex" xmlns:w16cid="http://schemas.microsoft.com/office/word/2016/wordml/cid" xmlns:w16="http://schemas.microsoft.com/office/word/2018/wordml" xmlns:w16sdtdh="http://schemas.microsoft.com/office/word/2020/wordml/sdtdatahash" xmlns:w16se="http://schemas.microsoft.com/office/word/2015/wordml/symex" mc:Ignorable="w14 w15 w16se w16cid w16 w16cex w16sdtdh">
+<w:styles xmlns:w="http://schemas.openxmlformats.org/wordprocessingml/2006/main" xmlns:w14="http://schemas.microsoft.com/office/word/2010/wordml" xmlns:mc="http://schemas.openxmlformats.org/markup-compatibility/2006" mc:Ignorable="w14">
   <w:docDefaults>
     <w:rPrDefault>
       <w:rPr>
-        <w:rFonts w:asciiTheme="minorHAnsi" w:eastAsiaTheme="minorEastAsia" w:hAnsiTheme="minorHAnsi" w:cstheme="minorBidi"/>
+        <w:rFonts w:ascii="Calibri" w:hAnsi="Calibri" w:eastAsia="等线" w:cs="" w:asciiTheme="minorHAnsi" w:cstheme="minorBidi" w:eastAsiaTheme="minorEastAsia" w:hAnsiTheme="minorHAnsi"/>
         <w:sz w:val="22"/>
         <w:szCs w:val="22"/>
         <w:lang w:val="en-CA" w:eastAsia="zh-CN" w:bidi="ar-SA"/>
@@ -412,21 +236,21 @@
     </w:rPrDefault>
     <w:pPrDefault>
       <w:pPr>
-        <w:spacing w:after="160" w:line="259" w:lineRule="auto"/>
+        <w:suppressAutoHyphens w:val="true"/>
       </w:pPr>
     </w:pPrDefault>
   </w:docDefaults>
   <w:latentStyles w:defLockedState="0" w:defUIPriority="99" w:defSemiHidden="0" w:defUnhideWhenUsed="0" w:defQFormat="0" w:count="376">
     <w:lsdException w:name="Normal" w:uiPriority="0" w:qFormat="1"/>
     <w:lsdException w:name="heading 1" w:uiPriority="9" w:qFormat="1"/>
-    <w:lsdException w:name="heading 2" w:semiHidden="1" w:uiPriority="9" w:unhideWhenUsed="1" w:qFormat="1"/>
-    <w:lsdException w:name="heading 3" w:semiHidden="1" w:uiPriority="9" w:unhideWhenUsed="1" w:qFormat="1"/>
-    <w:lsdException w:name="heading 4" w:semiHidden="1" w:uiPriority="9" w:unhideWhenUsed="1" w:qFormat="1"/>
-    <w:lsdException w:name="heading 5" w:semiHidden="1" w:uiPriority="9" w:unhideWhenUsed="1" w:qFormat="1"/>
-    <w:lsdException w:name="heading 6" w:semiHidden="1" w:uiPriority="9" w:unhideWhenUsed="1" w:qFormat="1"/>
-    <w:lsdException w:name="heading 7" w:semiHidden="1" w:uiPriority="9" w:unhideWhenUsed="1" w:qFormat="1"/>
-    <w:lsdException w:name="heading 8" w:semiHidden="1" w:uiPriority="9" w:unhideWhenUsed="1" w:qFormat="1"/>
-    <w:lsdException w:name="heading 9" w:semiHidden="1" w:uiPriority="9" w:unhideWhenUsed="1" w:qFormat="1"/>
+    <w:lsdException w:name="heading 2" w:uiPriority="9" w:semiHidden="1" w:unhideWhenUsed="1" w:qFormat="1"/>
+    <w:lsdException w:name="heading 3" w:uiPriority="9" w:semiHidden="1" w:unhideWhenUsed="1" w:qFormat="1"/>
+    <w:lsdException w:name="heading 4" w:uiPriority="9" w:semiHidden="1" w:unhideWhenUsed="1" w:qFormat="1"/>
+    <w:lsdException w:name="heading 5" w:uiPriority="9" w:semiHidden="1" w:unhideWhenUsed="1" w:qFormat="1"/>
+    <w:lsdException w:name="heading 6" w:uiPriority="9" w:semiHidden="1" w:unhideWhenUsed="1" w:qFormat="1"/>
+    <w:lsdException w:name="heading 7" w:uiPriority="9" w:semiHidden="1" w:unhideWhenUsed="1" w:qFormat="1"/>
+    <w:lsdException w:name="heading 8" w:uiPriority="9" w:semiHidden="1" w:unhideWhenUsed="1" w:qFormat="1"/>
+    <w:lsdException w:name="heading 9" w:uiPriority="9" w:semiHidden="1" w:unhideWhenUsed="1" w:qFormat="1"/>
     <w:lsdException w:name="index 1" w:semiHidden="1" w:unhideWhenUsed="1"/>
     <w:lsdException w:name="index 2" w:semiHidden="1" w:unhideWhenUsed="1"/>
     <w:lsdException w:name="index 3" w:semiHidden="1" w:unhideWhenUsed="1"/>
@@ -436,22 +260,22 @@
     <w:lsdException w:name="index 7" w:semiHidden="1" w:unhideWhenUsed="1"/>
     <w:lsdException w:name="index 8" w:semiHidden="1" w:unhideWhenUsed="1"/>
     <w:lsdException w:name="index 9" w:semiHidden="1" w:unhideWhenUsed="1"/>
-    <w:lsdException w:name="toc 1" w:semiHidden="1" w:uiPriority="39" w:unhideWhenUsed="1"/>
-    <w:lsdException w:name="toc 2" w:semiHidden="1" w:uiPriority="39" w:unhideWhenUsed="1"/>
-    <w:lsdException w:name="toc 3" w:semiHidden="1" w:uiPriority="39" w:unhideWhenUsed="1"/>
-    <w:lsdException w:name="toc 4" w:semiHidden="1" w:uiPriority="39" w:unhideWhenUsed="1"/>
-    <w:lsdException w:name="toc 5" w:semiHidden="1" w:uiPriority="39" w:unhideWhenUsed="1"/>
-    <w:lsdException w:name="toc 6" w:semiHidden="1" w:uiPriority="39" w:unhideWhenUsed="1"/>
-    <w:lsdException w:name="toc 7" w:semiHidden="1" w:uiPriority="39" w:unhideWhenUsed="1"/>
-    <w:lsdException w:name="toc 8" w:semiHidden="1" w:uiPriority="39" w:unhideWhenUsed="1"/>
-    <w:lsdException w:name="toc 9" w:semiHidden="1" w:uiPriority="39" w:unhideWhenUsed="1"/>
+    <w:lsdException w:name="toc 1" w:uiPriority="39" w:semiHidden="1" w:unhideWhenUsed="1"/>
+    <w:lsdException w:name="toc 2" w:uiPriority="39" w:semiHidden="1" w:unhideWhenUsed="1"/>
+    <w:lsdException w:name="toc 3" w:uiPriority="39" w:semiHidden="1" w:unhideWhenUsed="1"/>
+    <w:lsdException w:name="toc 4" w:uiPriority="39" w:semiHidden="1" w:unhideWhenUsed="1"/>
+    <w:lsdException w:name="toc 5" w:uiPriority="39" w:semiHidden="1" w:unhideWhenUsed="1"/>
+    <w:lsdException w:name="toc 6" w:uiPriority="39" w:semiHidden="1" w:unhideWhenUsed="1"/>
+    <w:lsdException w:name="toc 7" w:uiPriority="39" w:semiHidden="1" w:unhideWhenUsed="1"/>
+    <w:lsdException w:name="toc 8" w:uiPriority="39" w:semiHidden="1" w:unhideWhenUsed="1"/>
+    <w:lsdException w:name="toc 9" w:uiPriority="39" w:semiHidden="1" w:unhideWhenUsed="1"/>
     <w:lsdException w:name="Normal Indent" w:semiHidden="1" w:unhideWhenUsed="1"/>
     <w:lsdException w:name="footnote text" w:semiHidden="1" w:unhideWhenUsed="1"/>
     <w:lsdException w:name="annotation text" w:semiHidden="1" w:unhideWhenUsed="1"/>
     <w:lsdException w:name="header" w:semiHidden="1" w:unhideWhenUsed="1"/>
     <w:lsdException w:name="footer" w:semiHidden="1" w:unhideWhenUsed="1"/>
     <w:lsdException w:name="index heading" w:semiHidden="1" w:unhideWhenUsed="1"/>
-    <w:lsdException w:name="caption" w:semiHidden="1" w:uiPriority="35" w:unhideWhenUsed="1" w:qFormat="1"/>
+    <w:lsdException w:name="caption" w:uiPriority="35" w:semiHidden="1" w:unhideWhenUsed="1" w:qFormat="1"/>
     <w:lsdException w:name="table of figures" w:semiHidden="1" w:unhideWhenUsed="1"/>
     <w:lsdException w:name="envelope address" w:semiHidden="1" w:unhideWhenUsed="1"/>
     <w:lsdException w:name="envelope return" w:semiHidden="1" w:unhideWhenUsed="1"/>
@@ -482,7 +306,7 @@
     <w:lsdException w:name="Title" w:uiPriority="10" w:qFormat="1"/>
     <w:lsdException w:name="Closing" w:semiHidden="1" w:unhideWhenUsed="1"/>
     <w:lsdException w:name="Signature" w:semiHidden="1" w:unhideWhenUsed="1"/>
-    <w:lsdException w:name="Default Paragraph Font" w:semiHidden="1" w:uiPriority="1" w:unhideWhenUsed="1"/>
+    <w:lsdException w:name="Default Paragraph Font" w:uiPriority="1" w:semiHidden="1" w:unhideWhenUsed="1"/>
     <w:lsdException w:name="Body Text" w:semiHidden="1" w:unhideWhenUsed="1"/>
     <w:lsdException w:name="Body Text Indent" w:semiHidden="1" w:unhideWhenUsed="1"/>
     <w:lsdException w:name="List Continue" w:semiHidden="1" w:unhideWhenUsed="1"/>
@@ -682,8 +506,8 @@
     <w:lsdException w:name="Subtle Reference" w:uiPriority="31" w:qFormat="1"/>
     <w:lsdException w:name="Intense Reference" w:uiPriority="32" w:qFormat="1"/>
     <w:lsdException w:name="Book Title" w:uiPriority="33" w:qFormat="1"/>
-    <w:lsdException w:name="Bibliography" w:semiHidden="1" w:uiPriority="37" w:unhideWhenUsed="1"/>
-    <w:lsdException w:name="TOC Heading" w:semiHidden="1" w:uiPriority="39" w:unhideWhenUsed="1" w:qFormat="1"/>
+    <w:lsdException w:name="Bibliography" w:uiPriority="37" w:semiHidden="1" w:unhideWhenUsed="1"/>
+    <w:lsdException w:name="TOC Heading" w:uiPriority="39" w:semiHidden="1" w:unhideWhenUsed="1" w:qFormat="1"/>
     <w:lsdException w:name="Plain Table 1" w:uiPriority="41"/>
     <w:lsdException w:name="Plain Table 2" w:uiPriority="42"/>
     <w:lsdException w:name="Plain Table 3" w:uiPriority="43"/>
@@ -794,45 +618,133 @@
     <w:lsdException w:name="Unresolved Mention" w:semiHidden="1" w:unhideWhenUsed="1"/>
     <w:lsdException w:name="Smart Link" w:semiHidden="1" w:unhideWhenUsed="1"/>
   </w:latentStyles>
-  <w:style w:type="paragraph" w:default="1" w:styleId="Normal">
+  <w:style w:type="paragraph" w:styleId="Normal" w:default="1">
     <w:name w:val="Normal"/>
     <w:qFormat/>
     <w:rsid w:val="00105438"/>
     <w:pPr>
-      <w:spacing w:after="0" w:line="480" w:lineRule="auto"/>
+      <w:widowControl/>
+      <w:bidi w:val="0"/>
+      <w:spacing w:lineRule="auto" w:line="480" w:before="0" w:after="0"/>
       <w:jc w:val="both"/>
     </w:pPr>
     <w:rPr>
-      <w:rFonts w:ascii="Times New Roman" w:hAnsi="Times New Roman"/>
+      <w:rFonts w:ascii="Times New Roman" w:hAnsi="Times New Roman" w:eastAsia="等线" w:cs="" w:cstheme="minorBidi" w:eastAsiaTheme="minorEastAsia"/>
+      <w:color w:val="auto"/>
+      <w:kern w:val="0"/>
       <w:sz w:val="24"/>
+      <w:szCs w:val="22"/>
+      <w:lang w:val="en-CA" w:eastAsia="zh-CN" w:bidi="ar-SA"/>
     </w:rPr>
   </w:style>
   <w:style w:type="paragraph" w:styleId="Heading1">
-    <w:name w:val="heading 1"/>
+    <w:name w:val="Heading 1"/>
     <w:basedOn w:val="Normal"/>
     <w:next w:val="Normal"/>
     <w:link w:val="Heading1Char"/>
     <w:uiPriority w:val="9"/>
     <w:qFormat/>
-    <w:rsid w:val="006A482E"/>
+    <w:rsid w:val="006a482e"/>
     <w:pPr>
-      <w:keepNext/>
+      <w:keepNext w:val="true"/>
       <w:keepLines/>
-      <w:spacing w:before="240"/>
+      <w:spacing w:before="240" w:after="0"/>
       <w:outlineLvl w:val="0"/>
     </w:pPr>
     <w:rPr>
-      <w:rFonts w:eastAsiaTheme="majorEastAsia" w:cstheme="majorBidi"/>
-      <w:color w:val="2F5496" w:themeColor="accent1" w:themeShade="BF"/>
+      <w:rFonts w:eastAsia="等线 Light" w:cs="" w:cstheme="majorBidi" w:eastAsiaTheme="majorEastAsia"/>
+      <w:color w:val="2F5496" w:themeColor="accent1" w:themeShade="bf"/>
       <w:sz w:val="32"/>
       <w:szCs w:val="32"/>
     </w:rPr>
   </w:style>
-  <w:style w:type="character" w:default="1" w:styleId="DefaultParagraphFont">
+  <w:style w:type="character" w:styleId="DefaultParagraphFont" w:default="1">
     <w:name w:val="Default Paragraph Font"/>
     <w:uiPriority w:val="1"/>
     <w:semiHidden/>
     <w:unhideWhenUsed/>
+    <w:qFormat/>
+    <w:rPr/>
+  </w:style>
+  <w:style w:type="character" w:styleId="Heading1Char" w:customStyle="1">
+    <w:name w:val="Heading 1 Char"/>
+    <w:basedOn w:val="DefaultParagraphFont"/>
+    <w:link w:val="Heading1"/>
+    <w:uiPriority w:val="9"/>
+    <w:qFormat/>
+    <w:rsid w:val="006a482e"/>
+    <w:rPr>
+      <w:rFonts w:ascii="Times New Roman" w:hAnsi="Times New Roman" w:eastAsia="等线 Light" w:cs="" w:cstheme="majorBidi" w:eastAsiaTheme="majorEastAsia"/>
+      <w:color w:val="2F5496" w:themeColor="accent1" w:themeShade="bf"/>
+      <w:sz w:val="32"/>
+      <w:szCs w:val="32"/>
+    </w:rPr>
+  </w:style>
+  <w:style w:type="paragraph" w:styleId="Heading">
+    <w:name w:val="Heading"/>
+    <w:basedOn w:val="Normal"/>
+    <w:next w:val="TextBody"/>
+    <w:qFormat/>
+    <w:pPr>
+      <w:keepNext w:val="true"/>
+      <w:spacing w:before="240" w:after="120"/>
+    </w:pPr>
+    <w:rPr>
+      <w:rFonts w:ascii="Liberation Sans" w:hAnsi="Liberation Sans" w:eastAsia="Source Han Sans CN" w:cs="Noto Sans Devanagari"/>
+      <w:sz w:val="28"/>
+      <w:szCs w:val="28"/>
+    </w:rPr>
+  </w:style>
+  <w:style w:type="paragraph" w:styleId="TextBody">
+    <w:name w:val="Body Text"/>
+    <w:basedOn w:val="Normal"/>
+    <w:pPr>
+      <w:spacing w:lineRule="auto" w:line="276" w:before="0" w:after="140"/>
+    </w:pPr>
+    <w:rPr/>
+  </w:style>
+  <w:style w:type="paragraph" w:styleId="List">
+    <w:name w:val="List"/>
+    <w:basedOn w:val="TextBody"/>
+    <w:pPr/>
+    <w:rPr>
+      <w:rFonts w:cs="Noto Sans Devanagari"/>
+    </w:rPr>
+  </w:style>
+  <w:style w:type="paragraph" w:styleId="Caption">
+    <w:name w:val="Caption"/>
+    <w:basedOn w:val="Normal"/>
+    <w:qFormat/>
+    <w:pPr>
+      <w:suppressLineNumbers/>
+      <w:spacing w:before="120" w:after="120"/>
+    </w:pPr>
+    <w:rPr>
+      <w:rFonts w:cs="Noto Sans Devanagari"/>
+      <w:i/>
+      <w:iCs/>
+      <w:sz w:val="24"/>
+      <w:szCs w:val="24"/>
+    </w:rPr>
+  </w:style>
+  <w:style w:type="paragraph" w:styleId="Index">
+    <w:name w:val="Index"/>
+    <w:basedOn w:val="Normal"/>
+    <w:qFormat/>
+    <w:pPr>
+      <w:suppressLineNumbers/>
+    </w:pPr>
+    <w:rPr>
+      <w:rFonts w:cs="Noto Sans Devanagari"/>
+      <w:lang w:val="zxx" w:eastAsia="zxx" w:bidi="zxx"/>
+    </w:rPr>
+  </w:style>
+  <w:style w:type="numbering" w:styleId="NoList" w:default="1">
+    <w:name w:val="No List"/>
+    <w:uiPriority w:val="99"/>
+    <w:semiHidden/>
+    <w:unhideWhenUsed/>
+    <w:qFormat/>
   </w:style>
   <w:style w:type="table" w:default="1" w:styleId="TableNormal">
     <w:name w:val="Normal Table"/>
@@ -840,7 +752,6 @@
     <w:semiHidden/>
     <w:unhideWhenUsed/>
     <w:tblPr>
-      <w:tblInd w:w="0" w:type="dxa"/>
       <w:tblCellMar>
         <w:top w:w="0" w:type="dxa"/>
         <w:left w:w="108" w:type="dxa"/>
@@ -848,25 +759,6 @@
         <w:right w:w="108" w:type="dxa"/>
       </w:tblCellMar>
     </w:tblPr>
-  </w:style>
-  <w:style w:type="numbering" w:default="1" w:styleId="NoList">
-    <w:name w:val="No List"/>
-    <w:uiPriority w:val="99"/>
-    <w:semiHidden/>
-    <w:unhideWhenUsed/>
-  </w:style>
-  <w:style w:type="character" w:customStyle="1" w:styleId="Heading1Char">
-    <w:name w:val="Heading 1 Char"/>
-    <w:basedOn w:val="DefaultParagraphFont"/>
-    <w:link w:val="Heading1"/>
-    <w:uiPriority w:val="9"/>
-    <w:rsid w:val="006A482E"/>
-    <w:rPr>
-      <w:rFonts w:ascii="Times New Roman" w:eastAsiaTheme="majorEastAsia" w:hAnsi="Times New Roman" w:cstheme="majorBidi"/>
-      <w:color w:val="2F5496" w:themeColor="accent1" w:themeShade="BF"/>
-      <w:sz w:val="32"/>
-      <w:szCs w:val="32"/>
-    </w:rPr>
   </w:style>
 </w:styles>
 </file>

</xml_diff>